<commit_message>
Commiting post tags lecture
</commit_message>
<xml_diff>
--- a/CucumberFile.docx
+++ b/CucumberFile.docx
@@ -1747,6 +1747,581 @@
                     <a:xfrm>
                       <a:off x="0" y="0"/>
                       <a:ext cx="5731510" cy="2952750"/>
+                    </a:xfrm>
+                    <a:prstGeom prst="rect">
+                      <a:avLst/>
+                    </a:prstGeom>
+                  </pic:spPr>
+                </pic:pic>
+              </a:graphicData>
+            </a:graphic>
+          </wp:inline>
+        </w:drawing>
+      </w:r>
+    </w:p>
+    <w:p>
+      <w:pPr>
+        <w:rPr>
+          <w:b/>
+          <w:bCs/>
+        </w:rPr>
+      </w:pPr>
+    </w:p>
+    <w:p>
+      <w:pPr>
+        <w:rPr>
+          <w:b/>
+          <w:bCs/>
+        </w:rPr>
+      </w:pPr>
+    </w:p>
+    <w:p>
+      <w:pPr>
+        <w:rPr>
+          <w:b/>
+          <w:bCs/>
+        </w:rPr>
+      </w:pPr>
+    </w:p>
+    <w:p>
+      <w:pPr>
+        <w:rPr>
+          <w:b/>
+          <w:bCs/>
+        </w:rPr>
+      </w:pPr>
+    </w:p>
+    <w:p>
+      <w:pPr>
+        <w:rPr>
+          <w:b/>
+          <w:bCs/>
+        </w:rPr>
+      </w:pPr>
+    </w:p>
+    <w:p>
+      <w:pPr>
+        <w:rPr>
+          <w:b/>
+          <w:bCs/>
+        </w:rPr>
+      </w:pPr>
+    </w:p>
+    <w:p>
+      <w:pPr>
+        <w:rPr>
+          <w:b/>
+          <w:bCs/>
+        </w:rPr>
+      </w:pPr>
+    </w:p>
+    <w:p>
+      <w:pPr>
+        <w:rPr>
+          <w:b/>
+          <w:bCs/>
+        </w:rPr>
+      </w:pPr>
+    </w:p>
+    <w:p>
+      <w:pPr>
+        <w:rPr>
+          <w:b/>
+          <w:bCs/>
+        </w:rPr>
+      </w:pPr>
+    </w:p>
+    <w:p>
+      <w:pPr>
+        <w:rPr>
+          <w:b/>
+          <w:bCs/>
+        </w:rPr>
+      </w:pPr>
+    </w:p>
+    <w:p>
+      <w:pPr>
+        <w:rPr>
+          <w:b/>
+          <w:bCs/>
+        </w:rPr>
+      </w:pPr>
+      <w:r>
+        <w:rPr>
+          <w:b/>
+          <w:bCs/>
+        </w:rPr>
+        <w:lastRenderedPageBreak/>
+        <w:t>Tags:- This are used to select the specific tests to run</w:t>
+      </w:r>
+    </w:p>
+    <w:p>
+      <w:pPr>
+        <w:rPr>
+          <w:b/>
+          <w:bCs/>
+        </w:rPr>
+      </w:pPr>
+      <w:r>
+        <w:rPr>
+          <w:b/>
+          <w:bCs/>
+        </w:rPr>
+        <w:t>Feature File:-</w:t>
+      </w:r>
+    </w:p>
+    <w:p>
+      <w:pPr>
+        <w:rPr>
+          <w:b/>
+          <w:bCs/>
+        </w:rPr>
+      </w:pPr>
+      <w:r>
+        <w:rPr>
+          <w:b/>
+          <w:bCs/>
+        </w:rPr>
+        <w:drawing>
+          <wp:inline distT="0" distB="0" distL="0" distR="0" wp14:anchorId="1A5930B2" wp14:editId="168C0A57">
+            <wp:extent cx="5731510" cy="2568575"/>
+            <wp:effectExtent l="0" t="0" r="2540" b="3175"/>
+            <wp:docPr id="684743311" name="Picture 1"/>
+            <wp:cNvGraphicFramePr>
+              <a:graphicFrameLocks xmlns:a="http://schemas.openxmlformats.org/drawingml/2006/main" noChangeAspect="1"/>
+            </wp:cNvGraphicFramePr>
+            <a:graphic xmlns:a="http://schemas.openxmlformats.org/drawingml/2006/main">
+              <a:graphicData uri="http://schemas.openxmlformats.org/drawingml/2006/picture">
+                <pic:pic xmlns:pic="http://schemas.openxmlformats.org/drawingml/2006/picture">
+                  <pic:nvPicPr>
+                    <pic:cNvPr id="684743311" name=""/>
+                    <pic:cNvPicPr/>
+                  </pic:nvPicPr>
+                  <pic:blipFill>
+                    <a:blip r:embed="rId20"/>
+                    <a:stretch>
+                      <a:fillRect/>
+                    </a:stretch>
+                  </pic:blipFill>
+                  <pic:spPr>
+                    <a:xfrm>
+                      <a:off x="0" y="0"/>
+                      <a:ext cx="5731510" cy="2568575"/>
+                    </a:xfrm>
+                    <a:prstGeom prst="rect">
+                      <a:avLst/>
+                    </a:prstGeom>
+                  </pic:spPr>
+                </pic:pic>
+              </a:graphicData>
+            </a:graphic>
+          </wp:inline>
+        </w:drawing>
+      </w:r>
+    </w:p>
+    <w:p>
+      <w:pPr>
+        <w:rPr>
+          <w:b/>
+          <w:bCs/>
+        </w:rPr>
+      </w:pPr>
+      <w:r>
+        <w:rPr>
+          <w:b/>
+          <w:bCs/>
+        </w:rPr>
+        <w:t>TestRunner File:-</w:t>
+      </w:r>
+    </w:p>
+    <w:p>
+      <w:pPr>
+        <w:rPr>
+          <w:b/>
+          <w:bCs/>
+        </w:rPr>
+      </w:pPr>
+      <w:r>
+        <w:rPr>
+          <w:b/>
+          <w:bCs/>
+        </w:rPr>
+        <w:drawing>
+          <wp:inline distT="0" distB="0" distL="0" distR="0" wp14:anchorId="3469BE89" wp14:editId="36A89062">
+            <wp:extent cx="5731510" cy="2336800"/>
+            <wp:effectExtent l="0" t="0" r="2540" b="6350"/>
+            <wp:docPr id="723904261" name="Picture 1"/>
+            <wp:cNvGraphicFramePr>
+              <a:graphicFrameLocks xmlns:a="http://schemas.openxmlformats.org/drawingml/2006/main" noChangeAspect="1"/>
+            </wp:cNvGraphicFramePr>
+            <a:graphic xmlns:a="http://schemas.openxmlformats.org/drawingml/2006/main">
+              <a:graphicData uri="http://schemas.openxmlformats.org/drawingml/2006/picture">
+                <pic:pic xmlns:pic="http://schemas.openxmlformats.org/drawingml/2006/picture">
+                  <pic:nvPicPr>
+                    <pic:cNvPr id="723904261" name=""/>
+                    <pic:cNvPicPr/>
+                  </pic:nvPicPr>
+                  <pic:blipFill>
+                    <a:blip r:embed="rId21"/>
+                    <a:stretch>
+                      <a:fillRect/>
+                    </a:stretch>
+                  </pic:blipFill>
+                  <pic:spPr>
+                    <a:xfrm>
+                      <a:off x="0" y="0"/>
+                      <a:ext cx="5731510" cy="2336800"/>
+                    </a:xfrm>
+                    <a:prstGeom prst="rect">
+                      <a:avLst/>
+                    </a:prstGeom>
+                  </pic:spPr>
+                </pic:pic>
+              </a:graphicData>
+            </a:graphic>
+          </wp:inline>
+        </w:drawing>
+      </w:r>
+    </w:p>
+    <w:p>
+      <w:pPr>
+        <w:rPr>
+          <w:b/>
+          <w:bCs/>
+        </w:rPr>
+      </w:pPr>
+    </w:p>
+    <w:p>
+      <w:pPr>
+        <w:rPr>
+          <w:b/>
+          <w:bCs/>
+        </w:rPr>
+      </w:pPr>
+      <w:r>
+        <w:rPr>
+          <w:b/>
+          <w:bCs/>
+        </w:rPr>
+        <w:t>Output:- This will run only One test @SmokeTest</w:t>
+      </w:r>
+    </w:p>
+    <w:p>
+      <w:pPr>
+        <w:rPr>
+          <w:b/>
+          <w:bCs/>
+        </w:rPr>
+      </w:pPr>
+    </w:p>
+    <w:p>
+      <w:pPr>
+        <w:rPr>
+          <w:b/>
+          <w:bCs/>
+        </w:rPr>
+      </w:pPr>
+    </w:p>
+    <w:p>
+      <w:pPr>
+        <w:rPr>
+          <w:b/>
+          <w:bCs/>
+        </w:rPr>
+      </w:pPr>
+    </w:p>
+    <w:p>
+      <w:pPr>
+        <w:rPr>
+          <w:b/>
+          <w:bCs/>
+        </w:rPr>
+      </w:pPr>
+    </w:p>
+    <w:p>
+      <w:pPr>
+        <w:rPr>
+          <w:b/>
+          <w:bCs/>
+        </w:rPr>
+      </w:pPr>
+    </w:p>
+    <w:p>
+      <w:pPr>
+        <w:rPr>
+          <w:b/>
+          <w:bCs/>
+        </w:rPr>
+      </w:pPr>
+    </w:p>
+    <w:p>
+      <w:pPr>
+        <w:rPr>
+          <w:b/>
+          <w:bCs/>
+        </w:rPr>
+      </w:pPr>
+    </w:p>
+    <w:p>
+      <w:pPr>
+        <w:rPr>
+          <w:b/>
+          <w:bCs/>
+        </w:rPr>
+      </w:pPr>
+    </w:p>
+    <w:p>
+      <w:pPr>
+        <w:rPr>
+          <w:b/>
+          <w:bCs/>
+        </w:rPr>
+      </w:pPr>
+      <w:r>
+        <w:rPr>
+          <w:b/>
+          <w:bCs/>
+        </w:rPr>
+        <w:lastRenderedPageBreak/>
+        <w:t>Multiple Tags:-</w:t>
+      </w:r>
+    </w:p>
+    <w:p>
+      <w:pPr>
+        <w:rPr>
+          <w:b/>
+          <w:bCs/>
+        </w:rPr>
+      </w:pPr>
+      <w:r>
+        <w:rPr>
+          <w:b/>
+          <w:bCs/>
+        </w:rPr>
+        <w:drawing>
+          <wp:inline distT="0" distB="0" distL="0" distR="0" wp14:anchorId="2F96D771" wp14:editId="6E99DD13">
+            <wp:extent cx="5731510" cy="2884170"/>
+            <wp:effectExtent l="0" t="0" r="2540" b="0"/>
+            <wp:docPr id="1678231123" name="Picture 1"/>
+            <wp:cNvGraphicFramePr>
+              <a:graphicFrameLocks xmlns:a="http://schemas.openxmlformats.org/drawingml/2006/main" noChangeAspect="1"/>
+            </wp:cNvGraphicFramePr>
+            <a:graphic xmlns:a="http://schemas.openxmlformats.org/drawingml/2006/main">
+              <a:graphicData uri="http://schemas.openxmlformats.org/drawingml/2006/picture">
+                <pic:pic xmlns:pic="http://schemas.openxmlformats.org/drawingml/2006/picture">
+                  <pic:nvPicPr>
+                    <pic:cNvPr id="1678231123" name=""/>
+                    <pic:cNvPicPr/>
+                  </pic:nvPicPr>
+                  <pic:blipFill>
+                    <a:blip r:embed="rId22"/>
+                    <a:stretch>
+                      <a:fillRect/>
+                    </a:stretch>
+                  </pic:blipFill>
+                  <pic:spPr>
+                    <a:xfrm>
+                      <a:off x="0" y="0"/>
+                      <a:ext cx="5731510" cy="2884170"/>
+                    </a:xfrm>
+                    <a:prstGeom prst="rect">
+                      <a:avLst/>
+                    </a:prstGeom>
+                  </pic:spPr>
+                </pic:pic>
+              </a:graphicData>
+            </a:graphic>
+          </wp:inline>
+        </w:drawing>
+      </w:r>
+    </w:p>
+    <w:p>
+      <w:pPr>
+        <w:rPr>
+          <w:b/>
+          <w:bCs/>
+        </w:rPr>
+      </w:pPr>
+      <w:r>
+        <w:rPr>
+          <w:b/>
+          <w:bCs/>
+        </w:rPr>
+        <w:drawing>
+          <wp:inline distT="0" distB="0" distL="0" distR="0" wp14:anchorId="386C059C" wp14:editId="5AB2239C">
+            <wp:extent cx="5731510" cy="2386330"/>
+            <wp:effectExtent l="0" t="0" r="2540" b="0"/>
+            <wp:docPr id="1367251916" name="Picture 1"/>
+            <wp:cNvGraphicFramePr>
+              <a:graphicFrameLocks xmlns:a="http://schemas.openxmlformats.org/drawingml/2006/main" noChangeAspect="1"/>
+            </wp:cNvGraphicFramePr>
+            <a:graphic xmlns:a="http://schemas.openxmlformats.org/drawingml/2006/main">
+              <a:graphicData uri="http://schemas.openxmlformats.org/drawingml/2006/picture">
+                <pic:pic xmlns:pic="http://schemas.openxmlformats.org/drawingml/2006/picture">
+                  <pic:nvPicPr>
+                    <pic:cNvPr id="1367251916" name=""/>
+                    <pic:cNvPicPr/>
+                  </pic:nvPicPr>
+                  <pic:blipFill>
+                    <a:blip r:embed="rId23"/>
+                    <a:stretch>
+                      <a:fillRect/>
+                    </a:stretch>
+                  </pic:blipFill>
+                  <pic:spPr>
+                    <a:xfrm>
+                      <a:off x="0" y="0"/>
+                      <a:ext cx="5731510" cy="2386330"/>
+                    </a:xfrm>
+                    <a:prstGeom prst="rect">
+                      <a:avLst/>
+                    </a:prstGeom>
+                  </pic:spPr>
+                </pic:pic>
+              </a:graphicData>
+            </a:graphic>
+          </wp:inline>
+        </w:drawing>
+      </w:r>
+      <w:r>
+        <w:rPr>
+          <w:b/>
+          <w:bCs/>
+        </w:rPr>
+        <w:t>This will run only first Scenario having both smoke and regression</w:t>
+      </w:r>
+    </w:p>
+    <w:p>
+      <w:pPr>
+        <w:rPr>
+          <w:b/>
+          <w:bCs/>
+        </w:rPr>
+      </w:pPr>
+      <w:r>
+        <w:rPr>
+          <w:b/>
+          <w:bCs/>
+        </w:rPr>
+        <w:t>Using “OR”</w:t>
+      </w:r>
+      <w:r>
+        <w:rPr>
+          <w:b/>
+          <w:bCs/>
+        </w:rPr>
+        <w:t xml:space="preserve"> - </w:t>
+      </w:r>
+      <w:r>
+        <w:rPr>
+          <w:b/>
+          <w:bCs/>
+        </w:rPr>
+        <w:t>OR will run both first and Second usecase</w:t>
+      </w:r>
+    </w:p>
+    <w:p>
+      <w:pPr>
+        <w:rPr>
+          <w:b/>
+          <w:bCs/>
+        </w:rPr>
+      </w:pPr>
+      <w:r>
+        <w:rPr>
+          <w:b/>
+          <w:bCs/>
+        </w:rPr>
+        <w:drawing>
+          <wp:inline distT="0" distB="0" distL="0" distR="0" wp14:anchorId="3D7E6B74" wp14:editId="10C984A7">
+            <wp:extent cx="5801691" cy="2362200"/>
+            <wp:effectExtent l="0" t="0" r="8890" b="0"/>
+            <wp:docPr id="1959821265" name="Picture 1"/>
+            <wp:cNvGraphicFramePr>
+              <a:graphicFrameLocks xmlns:a="http://schemas.openxmlformats.org/drawingml/2006/main" noChangeAspect="1"/>
+            </wp:cNvGraphicFramePr>
+            <a:graphic xmlns:a="http://schemas.openxmlformats.org/drawingml/2006/main">
+              <a:graphicData uri="http://schemas.openxmlformats.org/drawingml/2006/picture">
+                <pic:pic xmlns:pic="http://schemas.openxmlformats.org/drawingml/2006/picture">
+                  <pic:nvPicPr>
+                    <pic:cNvPr id="1959821265" name=""/>
+                    <pic:cNvPicPr/>
+                  </pic:nvPicPr>
+                  <pic:blipFill>
+                    <a:blip r:embed="rId24"/>
+                    <a:stretch>
+                      <a:fillRect/>
+                    </a:stretch>
+                  </pic:blipFill>
+                  <pic:spPr>
+                    <a:xfrm>
+                      <a:off x="0" y="0"/>
+                      <a:ext cx="5812117" cy="2366445"/>
+                    </a:xfrm>
+                    <a:prstGeom prst="rect">
+                      <a:avLst/>
+                    </a:prstGeom>
+                  </pic:spPr>
+                </pic:pic>
+              </a:graphicData>
+            </a:graphic>
+          </wp:inline>
+        </w:drawing>
+      </w:r>
+    </w:p>
+    <w:p>
+      <w:pPr>
+        <w:rPr>
+          <w:b/>
+          <w:bCs/>
+        </w:rPr>
+      </w:pPr>
+      <w:r>
+        <w:rPr>
+          <w:b/>
+          <w:bCs/>
+        </w:rPr>
+        <w:lastRenderedPageBreak/>
+        <w:t>Using NOT:- This will skip the test’s having given Tags.</w:t>
+      </w:r>
+    </w:p>
+    <w:p>
+      <w:pPr>
+        <w:rPr>
+          <w:b/>
+          <w:bCs/>
+        </w:rPr>
+      </w:pPr>
+      <w:r>
+        <w:rPr>
+          <w:b/>
+          <w:bCs/>
+        </w:rPr>
+        <w:drawing>
+          <wp:inline distT="0" distB="0" distL="0" distR="0" wp14:anchorId="61E54498" wp14:editId="291032A3">
+            <wp:extent cx="5731510" cy="2249805"/>
+            <wp:effectExtent l="0" t="0" r="2540" b="0"/>
+            <wp:docPr id="899419748" name="Picture 1"/>
+            <wp:cNvGraphicFramePr>
+              <a:graphicFrameLocks xmlns:a="http://schemas.openxmlformats.org/drawingml/2006/main" noChangeAspect="1"/>
+            </wp:cNvGraphicFramePr>
+            <a:graphic xmlns:a="http://schemas.openxmlformats.org/drawingml/2006/main">
+              <a:graphicData uri="http://schemas.openxmlformats.org/drawingml/2006/picture">
+                <pic:pic xmlns:pic="http://schemas.openxmlformats.org/drawingml/2006/picture">
+                  <pic:nvPicPr>
+                    <pic:cNvPr id="899419748" name=""/>
+                    <pic:cNvPicPr/>
+                  </pic:nvPicPr>
+                  <pic:blipFill>
+                    <a:blip r:embed="rId25"/>
+                    <a:stretch>
+                      <a:fillRect/>
+                    </a:stretch>
+                  </pic:blipFill>
+                  <pic:spPr>
+                    <a:xfrm>
+                      <a:off x="0" y="0"/>
+                      <a:ext cx="5731510" cy="2249805"/>
                     </a:xfrm>
                     <a:prstGeom prst="rect">
                       <a:avLst/>

</xml_diff>